<commit_message>
changes doc practical case, item performance testing
</commit_message>
<xml_diff>
--- a/Caso Practico City Parking.docx
+++ b/Caso Practico City Parking.docx
@@ -1889,8 +1889,6 @@
           <w:lang w:val="es-ES" w:eastAsia="es-CO"/>
         </w:rPr>
       </w:pPr>
-      <w:bookmarkStart w:id="0" w:name="_GoBack"/>
-      <w:bookmarkEnd w:id="0"/>
       <w:r>
         <w:rPr>
           <w:rFonts w:eastAsia="Arial Unicode MS" w:cstheme="minorHAnsi"/>
@@ -2980,7 +2978,7 @@
           <w:szCs w:val="24"/>
         </w:rPr>
       </w:pPr>
-      <w:bookmarkStart w:id="1" w:name="_Toc160999054"/>
+      <w:bookmarkStart w:id="0" w:name="_Toc160999054"/>
       <w:r>
         <w:rPr>
           <w:rStyle w:val="Textoennegrita"/>
@@ -2991,7 +2989,7 @@
         </w:rPr>
         <w:t>Objetivo</w:t>
       </w:r>
-      <w:bookmarkEnd w:id="1"/>
+      <w:bookmarkEnd w:id="0"/>
       <w:r>
         <w:rPr>
           <w:rStyle w:val="Textoennegrita"/>
@@ -3039,7 +3037,7 @@
           <w:szCs w:val="24"/>
         </w:rPr>
       </w:pPr>
-      <w:bookmarkStart w:id="2" w:name="_Toc160999055"/>
+      <w:bookmarkStart w:id="1" w:name="_Toc160999055"/>
       <w:r>
         <w:rPr>
           <w:rStyle w:val="Textoennegrita"/>
@@ -3050,7 +3048,7 @@
         </w:rPr>
         <w:t>Tipos de prueba</w:t>
       </w:r>
-      <w:bookmarkEnd w:id="2"/>
+      <w:bookmarkEnd w:id="1"/>
     </w:p>
     <w:p>
       <w:pPr>
@@ -3067,7 +3065,7 @@
           <w:szCs w:val="24"/>
         </w:rPr>
       </w:pPr>
-      <w:bookmarkStart w:id="3" w:name="_Toc160999056"/>
+      <w:bookmarkStart w:id="2" w:name="_Toc160999056"/>
       <w:r>
         <w:rPr>
           <w:rStyle w:val="Textoennegrita"/>
@@ -3078,7 +3076,7 @@
         </w:rPr>
         <w:t>Pruebas Unitarias</w:t>
       </w:r>
-      <w:bookmarkEnd w:id="3"/>
+      <w:bookmarkEnd w:id="2"/>
     </w:p>
     <w:p>
       <w:pPr>
@@ -3188,7 +3186,7 @@
           <w:szCs w:val="24"/>
         </w:rPr>
       </w:pPr>
-      <w:bookmarkStart w:id="4" w:name="_Toc160999057"/>
+      <w:bookmarkStart w:id="3" w:name="_Toc160999057"/>
       <w:r>
         <w:rPr>
           <w:rStyle w:val="Textoennegrita"/>
@@ -3199,7 +3197,7 @@
         </w:rPr>
         <w:t>Pruebas de humo</w:t>
       </w:r>
-      <w:bookmarkEnd w:id="4"/>
+      <w:bookmarkEnd w:id="3"/>
     </w:p>
     <w:p>
       <w:pPr>
@@ -3241,7 +3239,7 @@
           <w:szCs w:val="24"/>
         </w:rPr>
       </w:pPr>
-      <w:bookmarkStart w:id="5" w:name="_Toc160999058"/>
+      <w:bookmarkStart w:id="4" w:name="_Toc160999058"/>
       <w:r>
         <w:rPr>
           <w:rStyle w:val="Textoennegrita"/>
@@ -3252,7 +3250,7 @@
         </w:rPr>
         <w:t>Pruebas de Integración:</w:t>
       </w:r>
-      <w:bookmarkEnd w:id="5"/>
+      <w:bookmarkEnd w:id="4"/>
     </w:p>
     <w:p>
       <w:pPr>
@@ -3352,7 +3350,7 @@
           <w:szCs w:val="24"/>
         </w:rPr>
       </w:pPr>
-      <w:bookmarkStart w:id="6" w:name="_Toc160999059"/>
+      <w:bookmarkStart w:id="5" w:name="_Toc160999059"/>
       <w:r>
         <w:rPr>
           <w:rStyle w:val="Textoennegrita"/>
@@ -3363,7 +3361,7 @@
         </w:rPr>
         <w:t>Pruebas de Funcionalidad:</w:t>
       </w:r>
-      <w:bookmarkEnd w:id="6"/>
+      <w:bookmarkEnd w:id="5"/>
     </w:p>
     <w:p>
       <w:pPr>
@@ -3608,7 +3606,7 @@
           <w:szCs w:val="24"/>
         </w:rPr>
       </w:pPr>
-      <w:bookmarkStart w:id="7" w:name="_Toc160999060"/>
+      <w:bookmarkStart w:id="6" w:name="_Toc160999060"/>
       <w:r>
         <w:rPr>
           <w:rStyle w:val="Textoennegrita"/>
@@ -3619,7 +3617,7 @@
         </w:rPr>
         <w:t>Pruebas de seguridad:</w:t>
       </w:r>
-      <w:bookmarkEnd w:id="7"/>
+      <w:bookmarkEnd w:id="6"/>
     </w:p>
     <w:p>
       <w:pPr>
@@ -3689,7 +3687,7 @@
           <w:szCs w:val="24"/>
         </w:rPr>
       </w:pPr>
-      <w:bookmarkStart w:id="8" w:name="_Toc160999061"/>
+      <w:bookmarkStart w:id="7" w:name="_Toc160999061"/>
       <w:r>
         <w:rPr>
           <w:rStyle w:val="Textoennegrita"/>
@@ -3700,7 +3698,7 @@
         </w:rPr>
         <w:t>Pruebas de Stress y Rendimiento:</w:t>
       </w:r>
-      <w:bookmarkEnd w:id="8"/>
+      <w:bookmarkEnd w:id="7"/>
     </w:p>
     <w:p>
       <w:pPr>
@@ -3726,37 +3724,67 @@
           <w:szCs w:val="24"/>
           <w:lang w:val="es-ES" w:eastAsia="es-CO"/>
         </w:rPr>
-        <w:t xml:space="preserve">Medir la velocidad, capacidad de respuesta y eficiencia del </w:t>
-      </w:r>
-      <w:r>
-        <w:rPr>
-          <w:rFonts w:eastAsia="Arial Unicode MS" w:cstheme="minorHAnsi"/>
-          <w:kern w:val="3"/>
-          <w:sz w:val="24"/>
-          <w:szCs w:val="24"/>
-          <w:lang w:val="es-ES" w:eastAsia="es-CO"/>
-        </w:rPr>
-        <w:t xml:space="preserve">CityParkingService </w:t>
-      </w:r>
-      <w:r>
-        <w:rPr>
-          <w:rFonts w:eastAsia="Arial Unicode MS" w:cstheme="minorHAnsi"/>
-          <w:kern w:val="3"/>
-          <w:sz w:val="24"/>
-          <w:szCs w:val="24"/>
-          <w:lang w:val="es-ES" w:eastAsia="es-CO"/>
-        </w:rPr>
-        <w:t xml:space="preserve">y </w:t>
-      </w:r>
-      <w:r>
-        <w:rPr>
-          <w:rFonts w:eastAsia="Arial Unicode MS" w:cstheme="minorHAnsi"/>
-          <w:kern w:val="3"/>
-          <w:sz w:val="24"/>
-          <w:szCs w:val="24"/>
-          <w:lang w:val="es-ES" w:eastAsia="es-CO"/>
-        </w:rPr>
-        <w:t xml:space="preserve">ParkingManagerService </w:t>
+        <w:t>Medir la velocidad, capacid</w:t>
+      </w:r>
+      <w:r>
+        <w:rPr>
+          <w:rFonts w:eastAsia="Arial Unicode MS" w:cstheme="minorHAnsi"/>
+          <w:kern w:val="3"/>
+          <w:sz w:val="24"/>
+          <w:szCs w:val="24"/>
+          <w:lang w:val="es-ES" w:eastAsia="es-CO"/>
+        </w:rPr>
+        <w:t xml:space="preserve">ad de respuesta y eficiencia de cada uno de los componentes (City Parking, </w:t>
+      </w:r>
+      <w:r>
+        <w:rPr>
+          <w:rFonts w:eastAsia="Arial Unicode MS" w:cstheme="minorHAnsi"/>
+          <w:kern w:val="3"/>
+          <w:sz w:val="24"/>
+          <w:szCs w:val="24"/>
+          <w:lang w:val="es-ES" w:eastAsia="es-CO"/>
+        </w:rPr>
+        <w:t>CityParkingService</w:t>
+      </w:r>
+      <w:r>
+        <w:rPr>
+          <w:rFonts w:eastAsia="Arial Unicode MS" w:cstheme="minorHAnsi"/>
+          <w:kern w:val="3"/>
+          <w:sz w:val="24"/>
+          <w:szCs w:val="24"/>
+          <w:lang w:val="es-ES" w:eastAsia="es-CO"/>
+        </w:rPr>
+        <w:t xml:space="preserve">, </w:t>
+      </w:r>
+      <w:r>
+        <w:rPr>
+          <w:rFonts w:eastAsia="Arial Unicode MS" w:cstheme="minorHAnsi"/>
+          <w:kern w:val="3"/>
+          <w:sz w:val="24"/>
+          <w:szCs w:val="24"/>
+          <w:lang w:val="es-ES" w:eastAsia="es-CO"/>
+        </w:rPr>
+        <w:t>ParkingManagerService</w:t>
+      </w:r>
+      <w:r>
+        <w:rPr>
+          <w:rFonts w:eastAsia="Arial Unicode MS" w:cstheme="minorHAnsi"/>
+          <w:kern w:val="3"/>
+          <w:sz w:val="24"/>
+          <w:szCs w:val="24"/>
+          <w:lang w:val="es-ES" w:eastAsia="es-CO"/>
+        </w:rPr>
+        <w:t>, TransactionManagerService y App Mobile)</w:t>
+      </w:r>
+      <w:r>
+        <w:rPr>
+          <w:rFonts w:eastAsia="Arial Unicode MS" w:cstheme="minorHAnsi"/>
+          <w:kern w:val="3"/>
+          <w:sz w:val="24"/>
+          <w:szCs w:val="24"/>
+          <w:lang w:val="es-ES" w:eastAsia="es-CO"/>
+        </w:rPr>
+        <w:t xml:space="preserve"> </w:t>
       </w:r>
       <w:r>
         <w:rPr>
@@ -3841,7 +3869,7 @@
           <w:szCs w:val="24"/>
         </w:rPr>
       </w:pPr>
-      <w:bookmarkStart w:id="9" w:name="_Toc160999062"/>
+      <w:bookmarkStart w:id="8" w:name="_Toc160999062"/>
       <w:r>
         <w:rPr>
           <w:rStyle w:val="Textoennegrita"/>
@@ -3852,7 +3880,7 @@
         </w:rPr>
         <w:t>Riesgos</w:t>
       </w:r>
-      <w:bookmarkEnd w:id="9"/>
+      <w:bookmarkEnd w:id="8"/>
     </w:p>
     <w:p>
       <w:pPr>
@@ -4085,7 +4113,7 @@
           <w:szCs w:val="24"/>
         </w:rPr>
       </w:pPr>
-      <w:bookmarkStart w:id="10" w:name="_Toc160999063"/>
+      <w:bookmarkStart w:id="9" w:name="_Toc160999063"/>
       <w:r>
         <w:rPr>
           <w:rStyle w:val="Textoennegrita"/>
@@ -4096,7 +4124,7 @@
         </w:rPr>
         <w:t>Recomendaciones generales</w:t>
       </w:r>
-      <w:bookmarkEnd w:id="10"/>
+      <w:bookmarkEnd w:id="9"/>
     </w:p>
     <w:p>
       <w:pPr>
@@ -4202,20 +4230,8 @@
         </w:rPr>
         <w:t>Sin duda, la integración de City Parking con Flypass permitirá tener mayor consolidación de la información y a su vez brindar un mejor servicio/autoservicio a las personas que lo usan.</w:t>
       </w:r>
-    </w:p>
-    <w:p>
-      <w:pPr>
-        <w:spacing w:after="160" w:line="259" w:lineRule="auto"/>
-        <w:ind w:left="720"/>
-        <w:jc w:val="both"/>
-        <w:rPr>
-          <w:rFonts w:eastAsia="Arial Unicode MS" w:cstheme="minorHAnsi"/>
-          <w:kern w:val="3"/>
-          <w:sz w:val="24"/>
-          <w:szCs w:val="24"/>
-          <w:lang w:val="es-ES" w:eastAsia="es-CO"/>
-        </w:rPr>
-      </w:pPr>
+      <w:bookmarkStart w:id="10" w:name="_GoBack"/>
+      <w:bookmarkEnd w:id="10"/>
     </w:p>
     <w:sectPr>
       <w:headerReference w:type="default" r:id="rId8"/>
@@ -4285,7 +4301,7 @@
             <w:noProof/>
             <w:lang w:val="es-ES"/>
           </w:rPr>
-          <w:t>2</w:t>
+          <w:t>6</w:t>
         </w:r>
         <w:r>
           <w:fldChar w:fldCharType="end"/>
@@ -7483,7 +7499,7 @@
 </file>
 
 <file path=customXml/itemProps1.xml><?xml version="1.0" encoding="utf-8"?>
-<ds:datastoreItem xmlns:ds="http://schemas.openxmlformats.org/officeDocument/2006/customXml" ds:itemID="{1E9BA3B5-5ECD-4F6F-81ED-57A9076B63CF}">
+<ds:datastoreItem xmlns:ds="http://schemas.openxmlformats.org/officeDocument/2006/customXml" ds:itemID="{A15F018A-34FC-4AD8-92AD-44AB70D5CB93}">
   <ds:schemaRefs>
     <ds:schemaRef ds:uri="http://schemas.openxmlformats.org/officeDocument/2006/bibliography"/>
   </ds:schemaRefs>

</xml_diff>